<commit_message>
change stone update way
</commit_message>
<xml_diff>
--- a/Hunter/L1.docx
+++ b/Hunter/L1.docx
@@ -408,6 +408,7 @@
       <w:pPr>
         <w:widowControl/>
         <w:numPr>
+          <w:ilvl w:val="0"/>
           <w:numId w:val="0"/>
         </w:numPr>
         <w:ind w:leftChars="0" w:firstLine="420" w:firstLineChars="0"/>
@@ -1673,8 +1674,6 @@
         </w:rPr>
         <w:t>巨型：持续攻击玩家，高HP，跟陨石一样穿越屏幕。</w:t>
       </w:r>
-      <w:bookmarkStart w:id="0" w:name="_GoBack"/>
-      <w:bookmarkEnd w:id="0"/>
     </w:p>
     <w:p>
       <w:pPr>
@@ -2142,6 +2141,49 @@
           <w:kern w:val="0"/>
           <w:sz w:val="21"/>
           <w:szCs w:val="21"/>
+          <w:u w:val="single"/>
+          <w:lang w:val="en-US" w:eastAsia="zh-CN"/>
+        </w:rPr>
+      </w:pPr>
+      <w:r>
+        <w:rPr>
+          <w:rFonts w:hint="eastAsia" w:ascii="宋体" w:hAnsi="宋体" w:eastAsia="宋体" w:cs="宋体"/>
+          <w:b w:val="0"/>
+          <w:bCs w:val="0"/>
+          <w:kern w:val="0"/>
+          <w:sz w:val="21"/>
+          <w:szCs w:val="21"/>
+          <w:u w:val="single"/>
+          <w:lang w:eastAsia="zh-CN"/>
+        </w:rPr>
+        <w:t>机枪激活时，每秒消耗</w:t>
+      </w:r>
+      <w:r>
+        <w:rPr>
+          <w:rFonts w:hint="eastAsia" w:ascii="宋体" w:hAnsi="宋体" w:eastAsia="宋体" w:cs="宋体"/>
+          <w:b w:val="0"/>
+          <w:bCs w:val="0"/>
+          <w:kern w:val="0"/>
+          <w:sz w:val="21"/>
+          <w:szCs w:val="21"/>
+          <w:u w:val="single"/>
+          <w:lang w:val="en-US" w:eastAsia="zh-CN"/>
+        </w:rPr>
+        <w:t>5点弹药，关闭时，弹药以1点每秒的速度恢复。</w:t>
+      </w:r>
+    </w:p>
+    <w:p>
+      <w:pPr>
+        <w:widowControl/>
+        <w:ind w:left="420" w:leftChars="0" w:firstLine="420" w:firstLineChars="0"/>
+        <w:jc w:val="left"/>
+        <w:rPr>
+          <w:rFonts w:hint="eastAsia" w:ascii="宋体" w:hAnsi="宋体" w:eastAsia="宋体" w:cs="宋体"/>
+          <w:b w:val="0"/>
+          <w:bCs w:val="0"/>
+          <w:kern w:val="0"/>
+          <w:sz w:val="21"/>
+          <w:szCs w:val="21"/>
           <w:lang w:val="en-US" w:eastAsia="zh-CN"/>
         </w:rPr>
       </w:pPr>
@@ -2338,6 +2380,47 @@
           <w:sz w:val="21"/>
           <w:szCs w:val="21"/>
           <w:highlight w:val="yellow"/>
+          <w:lang w:val="en-US" w:eastAsia="zh-CN"/>
+        </w:rPr>
+        <w:t>弹药收集</w:t>
+      </w:r>
+      <w:r>
+        <w:rPr>
+          <w:rFonts w:hint="eastAsia" w:ascii="宋体" w:hAnsi="宋体" w:eastAsia="宋体" w:cs="宋体"/>
+          <w:b w:val="0"/>
+          <w:bCs w:val="0"/>
+          <w:kern w:val="0"/>
+          <w:sz w:val="21"/>
+          <w:szCs w:val="21"/>
+          <w:lang w:val="en-US" w:eastAsia="zh-CN"/>
+        </w:rPr>
+        <w:t>：击毁敌机会掉落弹药，可以收集。</w:t>
+      </w:r>
+    </w:p>
+    <w:p>
+      <w:pPr>
+        <w:widowControl/>
+        <w:ind w:left="420" w:leftChars="0" w:firstLine="420" w:firstLineChars="0"/>
+        <w:jc w:val="left"/>
+        <w:rPr>
+          <w:rFonts w:hint="eastAsia" w:ascii="宋体" w:hAnsi="宋体" w:eastAsia="宋体" w:cs="宋体"/>
+          <w:b w:val="0"/>
+          <w:bCs w:val="0"/>
+          <w:kern w:val="0"/>
+          <w:sz w:val="21"/>
+          <w:szCs w:val="21"/>
+          <w:lang w:val="en-US" w:eastAsia="zh-CN"/>
+        </w:rPr>
+      </w:pPr>
+      <w:r>
+        <w:rPr>
+          <w:rFonts w:hint="eastAsia" w:ascii="宋体" w:hAnsi="宋体" w:eastAsia="宋体" w:cs="宋体"/>
+          <w:b w:val="0"/>
+          <w:bCs w:val="0"/>
+          <w:kern w:val="0"/>
+          <w:sz w:val="21"/>
+          <w:szCs w:val="21"/>
+          <w:highlight w:val="yellow"/>
           <w:lang w:eastAsia="zh-CN"/>
         </w:rPr>
         <w:t>弹匣扩容</w:t>
@@ -2365,47 +2448,6 @@
           <w:lang w:val="en-US" w:eastAsia="zh-CN"/>
         </w:rPr>
         <w:t>300。</w:t>
-      </w:r>
-    </w:p>
-    <w:p>
-      <w:pPr>
-        <w:widowControl/>
-        <w:ind w:left="420" w:leftChars="0" w:firstLine="420" w:firstLineChars="0"/>
-        <w:jc w:val="left"/>
-        <w:rPr>
-          <w:rFonts w:hint="eastAsia" w:ascii="宋体" w:hAnsi="宋体" w:eastAsia="宋体" w:cs="宋体"/>
-          <w:b w:val="0"/>
-          <w:bCs w:val="0"/>
-          <w:kern w:val="0"/>
-          <w:sz w:val="21"/>
-          <w:szCs w:val="21"/>
-          <w:lang w:val="en-US" w:eastAsia="zh-CN"/>
-        </w:rPr>
-      </w:pPr>
-      <w:r>
-        <w:rPr>
-          <w:rFonts w:hint="eastAsia" w:ascii="宋体" w:hAnsi="宋体" w:eastAsia="宋体" w:cs="宋体"/>
-          <w:b w:val="0"/>
-          <w:bCs w:val="0"/>
-          <w:kern w:val="0"/>
-          <w:sz w:val="21"/>
-          <w:szCs w:val="21"/>
-          <w:highlight w:val="yellow"/>
-          <w:lang w:val="en-US" w:eastAsia="zh-CN"/>
-        </w:rPr>
-        <w:t>弹药收集</w:t>
-      </w:r>
-      <w:r>
-        <w:rPr>
-          <w:rFonts w:hint="eastAsia" w:ascii="宋体" w:hAnsi="宋体" w:eastAsia="宋体" w:cs="宋体"/>
-          <w:b w:val="0"/>
-          <w:bCs w:val="0"/>
-          <w:kern w:val="0"/>
-          <w:sz w:val="21"/>
-          <w:szCs w:val="21"/>
-          <w:lang w:val="en-US" w:eastAsia="zh-CN"/>
-        </w:rPr>
-        <w:t>：击毁敌机会掉落弹药，可以收集。</w:t>
       </w:r>
     </w:p>
     <w:p>
@@ -2759,7 +2801,7 @@
           <w:u w:val="single"/>
           <w:lang w:val="en-US" w:eastAsia="zh-CN"/>
         </w:rPr>
-        <w:t>1位置，按钮有三个状态：关闭，加速，定速，默认为关闭状态</w:t>
+        <w:t>1位置，持续按住按钮将进入加速状态，松开按钮速度将递减。</w:t>
       </w:r>
     </w:p>
     <w:p>
@@ -2789,7 +2831,7 @@
           <w:u w:val="single"/>
           <w:lang w:val="en-US" w:eastAsia="zh-CN"/>
         </w:rPr>
-        <w:t>关闭状态下点击进入加速，加速状态下点击进入定速，定速状态下点击进入关闭</w:t>
+        <w:t>非加速时，燃料每秒1点的速度恢复；加速时，燃料以每秒5点的速度消耗。</w:t>
       </w:r>
     </w:p>
     <w:p>
@@ -2819,8 +2861,10 @@
           <w:u w:val="single"/>
           <w:lang w:val="en-US" w:eastAsia="zh-CN"/>
         </w:rPr>
-        <w:t>加速会消耗燃料资源，关闭加速后，燃料会持续恢复。</w:t>
-      </w:r>
+        <w:t>加速状态下，里程分X2.</w:t>
+      </w:r>
+      <w:bookmarkStart w:id="0" w:name="_GoBack"/>
+      <w:bookmarkEnd w:id="0"/>
     </w:p>
     <w:p>
       <w:pPr>
@@ -2889,7 +2933,7 @@
           <w:szCs w:val="21"/>
           <w:lang w:eastAsia="zh-CN"/>
         </w:rPr>
-        <w:t>：击毁陨石将从中收集燃料</w:t>
+        <w:t>：击毁敌人有几率掉落燃料。</w:t>
       </w:r>
     </w:p>
     <w:p>
@@ -3033,14 +3077,49 @@
       </w:pPr>
       <w:r>
         <w:rPr>
-          <w:rFonts w:ascii="宋体" w:hAnsi="宋体" w:eastAsia="宋体" w:cs="宋体"/>
+          <w:rFonts w:hint="eastAsia" w:ascii="宋体" w:hAnsi="宋体" w:eastAsia="宋体" w:cs="宋体"/>
           <w:kern w:val="0"/>
           <w:sz w:val="21"/>
           <w:szCs w:val="21"/>
           <w:highlight w:val="yellow"/>
-        </w:rPr>
-        <w:t>缩减冷却</w:t>
-      </w:r>
+          <w:lang w:val="en-US" w:eastAsia="zh-CN"/>
+        </w:rPr>
+        <w:t>生命恢复</w:t>
+      </w:r>
+      <w:r>
+        <w:rPr>
+          <w:rFonts w:hint="eastAsia" w:ascii="宋体" w:hAnsi="宋体" w:eastAsia="宋体" w:cs="宋体"/>
+          <w:kern w:val="0"/>
+          <w:sz w:val="21"/>
+          <w:szCs w:val="21"/>
+          <w:lang w:eastAsia="zh-CN"/>
+        </w:rPr>
+        <w:t>：护盾存在时，撞击敌人加血</w:t>
+      </w:r>
+      <w:r>
+        <w:rPr>
+          <w:rFonts w:hint="eastAsia" w:ascii="宋体" w:hAnsi="宋体" w:eastAsia="宋体" w:cs="宋体"/>
+          <w:kern w:val="0"/>
+          <w:sz w:val="21"/>
+          <w:szCs w:val="21"/>
+          <w:lang w:val="en-US" w:eastAsia="zh-CN"/>
+        </w:rPr>
+        <w:t>。</w:t>
+      </w:r>
+    </w:p>
+    <w:p>
+      <w:pPr>
+        <w:widowControl/>
+        <w:ind w:firstLine="796" w:firstLineChars="0"/>
+        <w:jc w:val="left"/>
+        <w:rPr>
+          <w:rFonts w:hint="eastAsia" w:ascii="宋体" w:hAnsi="宋体" w:eastAsia="宋体" w:cs="宋体"/>
+          <w:kern w:val="0"/>
+          <w:sz w:val="21"/>
+          <w:szCs w:val="21"/>
+          <w:lang w:val="en-US" w:eastAsia="zh-CN"/>
+        </w:rPr>
+      </w:pPr>
       <w:r>
         <w:rPr>
           <w:rFonts w:hint="eastAsia" w:ascii="宋体" w:hAnsi="宋体" w:eastAsia="宋体" w:cs="宋体"/>
@@ -3048,29 +3127,29 @@
           <w:sz w:val="21"/>
           <w:szCs w:val="21"/>
           <w:highlight w:val="yellow"/>
-          <w:lang w:val="en-US" w:eastAsia="zh-CN"/>
-        </w:rPr>
-        <w:t>1</w:t>
-      </w:r>
-      <w:r>
-        <w:rPr>
-          <w:rFonts w:hint="eastAsia" w:ascii="宋体" w:hAnsi="宋体" w:eastAsia="宋体" w:cs="宋体"/>
-          <w:kern w:val="0"/>
-          <w:sz w:val="21"/>
-          <w:szCs w:val="21"/>
-          <w:lang w:eastAsia="zh-CN"/>
-        </w:rPr>
-        <w:t>：</w:t>
-      </w:r>
-      <w:r>
-        <w:rPr>
-          <w:rFonts w:hint="eastAsia" w:ascii="宋体" w:hAnsi="宋体" w:eastAsia="宋体" w:cs="宋体"/>
-          <w:kern w:val="0"/>
-          <w:sz w:val="21"/>
-          <w:szCs w:val="21"/>
-          <w:lang w:val="en-US" w:eastAsia="zh-CN"/>
-        </w:rPr>
-        <w:t>缩短护盾冷却时间10S。</w:t>
+          <w:lang w:eastAsia="zh-CN"/>
+        </w:rPr>
+        <w:t>装甲强化</w:t>
+      </w:r>
+      <w:r>
+        <w:rPr>
+          <w:rFonts w:hint="eastAsia" w:ascii="宋体" w:hAnsi="宋体" w:eastAsia="宋体" w:cs="宋体"/>
+          <w:kern w:val="0"/>
+          <w:sz w:val="21"/>
+          <w:szCs w:val="21"/>
+          <w:lang w:eastAsia="zh-CN"/>
+        </w:rPr>
+        <w:t>：提升生命上限</w:t>
+      </w:r>
+      <w:r>
+        <w:rPr>
+          <w:rFonts w:hint="eastAsia" w:ascii="宋体" w:hAnsi="宋体" w:eastAsia="宋体" w:cs="宋体"/>
+          <w:kern w:val="0"/>
+          <w:sz w:val="21"/>
+          <w:szCs w:val="21"/>
+          <w:lang w:val="en-US" w:eastAsia="zh-CN"/>
+        </w:rPr>
+        <w:t>。</w:t>
       </w:r>
     </w:p>
     <w:p>
@@ -3083,7 +3162,7 @@
           <w:kern w:val="0"/>
           <w:sz w:val="21"/>
           <w:szCs w:val="21"/>
-          <w:lang w:val="en-US" w:eastAsia="zh-CN"/>
+          <w:lang w:eastAsia="zh-CN"/>
         </w:rPr>
       </w:pPr>
       <w:r>
@@ -3094,61 +3173,6 @@
           <w:szCs w:val="21"/>
           <w:highlight w:val="yellow"/>
         </w:rPr>
-        <w:t>缩减冷却</w:t>
-      </w:r>
-      <w:r>
-        <w:rPr>
-          <w:rFonts w:hint="eastAsia" w:ascii="宋体" w:hAnsi="宋体" w:eastAsia="宋体" w:cs="宋体"/>
-          <w:kern w:val="0"/>
-          <w:sz w:val="21"/>
-          <w:szCs w:val="21"/>
-          <w:highlight w:val="yellow"/>
-          <w:lang w:val="en-US" w:eastAsia="zh-CN"/>
-        </w:rPr>
-        <w:t>2</w:t>
-      </w:r>
-      <w:r>
-        <w:rPr>
-          <w:rFonts w:hint="eastAsia" w:ascii="宋体" w:hAnsi="宋体" w:eastAsia="宋体" w:cs="宋体"/>
-          <w:kern w:val="0"/>
-          <w:sz w:val="21"/>
-          <w:szCs w:val="21"/>
-          <w:lang w:eastAsia="zh-CN"/>
-        </w:rPr>
-        <w:t>：</w:t>
-      </w:r>
-      <w:r>
-        <w:rPr>
-          <w:rFonts w:hint="eastAsia" w:ascii="宋体" w:hAnsi="宋体" w:eastAsia="宋体" w:cs="宋体"/>
-          <w:kern w:val="0"/>
-          <w:sz w:val="21"/>
-          <w:szCs w:val="21"/>
-          <w:lang w:val="en-US" w:eastAsia="zh-CN"/>
-        </w:rPr>
-        <w:t>缩短护盾冷却时间15S。</w:t>
-      </w:r>
-    </w:p>
-    <w:p>
-      <w:pPr>
-        <w:widowControl/>
-        <w:ind w:firstLine="796" w:firstLineChars="0"/>
-        <w:jc w:val="left"/>
-        <w:rPr>
-          <w:rFonts w:hint="eastAsia" w:ascii="宋体" w:hAnsi="宋体" w:eastAsia="宋体" w:cs="宋体"/>
-          <w:kern w:val="0"/>
-          <w:sz w:val="21"/>
-          <w:szCs w:val="21"/>
-          <w:lang w:eastAsia="zh-CN"/>
-        </w:rPr>
-      </w:pPr>
-      <w:r>
-        <w:rPr>
-          <w:rFonts w:ascii="宋体" w:hAnsi="宋体" w:eastAsia="宋体" w:cs="宋体"/>
-          <w:kern w:val="0"/>
-          <w:sz w:val="21"/>
-          <w:szCs w:val="21"/>
-          <w:highlight w:val="yellow"/>
-        </w:rPr>
         <w:t>爆破</w:t>
       </w:r>
       <w:r>
@@ -3168,36 +3192,21 @@
         <w:jc w:val="left"/>
         <w:rPr>
           <w:rFonts w:hint="eastAsia" w:ascii="宋体" w:hAnsi="宋体" w:eastAsia="宋体" w:cs="宋体"/>
-          <w:b/>
-          <w:bCs/>
-          <w:kern w:val="0"/>
-          <w:sz w:val="21"/>
-          <w:szCs w:val="21"/>
-          <w:lang w:eastAsia="zh-CN"/>
-        </w:rPr>
-      </w:pPr>
-      <w:r>
-        <w:rPr>
-          <w:rFonts w:ascii="宋体" w:hAnsi="宋体" w:eastAsia="宋体" w:cs="宋体"/>
-          <w:b/>
-          <w:bCs/>
-          <w:kern w:val="0"/>
-          <w:sz w:val="21"/>
-          <w:szCs w:val="21"/>
-        </w:rPr>
-        <w:t>自动修理系统</w:t>
-      </w:r>
-      <w:r>
-        <w:rPr>
-          <w:rFonts w:hint="eastAsia" w:ascii="宋体" w:hAnsi="宋体" w:eastAsia="宋体" w:cs="宋体"/>
-          <w:b/>
-          <w:bCs/>
-          <w:kern w:val="0"/>
-          <w:sz w:val="21"/>
-          <w:szCs w:val="21"/>
-          <w:lang w:eastAsia="zh-CN"/>
-        </w:rPr>
-        <w:t>：</w:t>
+          <w:kern w:val="0"/>
+          <w:sz w:val="21"/>
+          <w:szCs w:val="21"/>
+          <w:lang w:eastAsia="zh-CN"/>
+        </w:rPr>
+      </w:pPr>
+      <w:r>
+        <w:rPr>
+          <w:rFonts w:hint="eastAsia" w:ascii="宋体" w:hAnsi="宋体" w:eastAsia="宋体" w:cs="宋体"/>
+          <w:kern w:val="0"/>
+          <w:sz w:val="21"/>
+          <w:szCs w:val="21"/>
+          <w:lang w:eastAsia="zh-CN"/>
+        </w:rPr>
+        <w:t>深空鱼雷：</w:t>
       </w:r>
     </w:p>
     <w:p>
@@ -3207,146 +3216,80 @@
         <w:jc w:val="left"/>
         <w:rPr>
           <w:rFonts w:hint="eastAsia" w:ascii="宋体" w:hAnsi="宋体" w:eastAsia="宋体" w:cs="宋体"/>
-          <w:b/>
-          <w:bCs/>
-          <w:kern w:val="0"/>
-          <w:sz w:val="21"/>
-          <w:szCs w:val="21"/>
-          <w:lang w:eastAsia="zh-CN"/>
-        </w:rPr>
-      </w:pPr>
-      <w:r>
-        <w:rPr>
-          <w:rFonts w:hint="eastAsia" w:ascii="宋体" w:hAnsi="宋体" w:eastAsia="宋体" w:cs="宋体"/>
-          <w:b w:val="0"/>
-          <w:bCs w:val="0"/>
-          <w:kern w:val="0"/>
-          <w:sz w:val="21"/>
-          <w:szCs w:val="21"/>
-          <w:u w:val="single"/>
-          <w:lang w:eastAsia="zh-CN"/>
-        </w:rPr>
-        <w:t>按钮在屏幕下方右</w:t>
-      </w:r>
-      <w:r>
-        <w:rPr>
-          <w:rFonts w:hint="eastAsia" w:ascii="宋体" w:hAnsi="宋体" w:eastAsia="宋体" w:cs="宋体"/>
-          <w:b w:val="0"/>
-          <w:bCs w:val="0"/>
-          <w:kern w:val="0"/>
-          <w:sz w:val="21"/>
-          <w:szCs w:val="21"/>
-          <w:u w:val="single"/>
-          <w:lang w:val="en-US" w:eastAsia="zh-CN"/>
-        </w:rPr>
-        <w:t>2位置，按下按钮即开启修理，并进入冷却。</w:t>
-      </w:r>
-    </w:p>
-    <w:p>
-      <w:pPr>
-        <w:widowControl/>
-        <w:ind w:firstLine="796" w:firstLineChars="0"/>
-        <w:jc w:val="left"/>
-        <w:rPr>
-          <w:rFonts w:hint="eastAsia" w:ascii="宋体" w:hAnsi="宋体" w:eastAsia="宋体" w:cs="宋体"/>
-          <w:kern w:val="0"/>
-          <w:sz w:val="21"/>
-          <w:szCs w:val="21"/>
-          <w:lang w:val="en-US" w:eastAsia="zh-CN"/>
-        </w:rPr>
-      </w:pPr>
-      <w:r>
-        <w:rPr>
-          <w:rFonts w:hint="eastAsia" w:ascii="宋体" w:hAnsi="宋体" w:eastAsia="宋体" w:cs="宋体"/>
-          <w:kern w:val="0"/>
-          <w:sz w:val="21"/>
-          <w:szCs w:val="21"/>
-          <w:highlight w:val="yellow"/>
-          <w:lang w:eastAsia="zh-CN"/>
-        </w:rPr>
-        <w:t>激活</w:t>
-      </w:r>
-      <w:r>
-        <w:rPr>
-          <w:rFonts w:hint="eastAsia" w:ascii="宋体" w:hAnsi="宋体" w:eastAsia="宋体" w:cs="宋体"/>
-          <w:kern w:val="0"/>
-          <w:sz w:val="21"/>
-          <w:szCs w:val="21"/>
-          <w:lang w:eastAsia="zh-CN"/>
-        </w:rPr>
-        <w:t>：激活自动修理系统，</w:t>
-      </w:r>
-      <w:r>
-        <w:rPr>
-          <w:rFonts w:hint="eastAsia" w:ascii="宋体" w:hAnsi="宋体" w:eastAsia="宋体" w:cs="宋体"/>
-          <w:kern w:val="0"/>
-          <w:sz w:val="21"/>
-          <w:szCs w:val="21"/>
-          <w:lang w:val="en-US" w:eastAsia="zh-CN"/>
-        </w:rPr>
-        <w:t>CD 30S,恢复30HP。</w:t>
-      </w:r>
-    </w:p>
-    <w:p>
-      <w:pPr>
-        <w:widowControl/>
-        <w:ind w:firstLine="796" w:firstLineChars="0"/>
-        <w:jc w:val="left"/>
-        <w:rPr>
-          <w:rFonts w:hint="eastAsia" w:ascii="宋体" w:hAnsi="宋体" w:eastAsia="宋体" w:cs="宋体"/>
-          <w:kern w:val="0"/>
-          <w:sz w:val="21"/>
-          <w:szCs w:val="21"/>
-          <w:lang w:val="en-US" w:eastAsia="zh-CN"/>
-        </w:rPr>
-      </w:pPr>
-      <w:r>
-        <w:rPr>
-          <w:rFonts w:hint="eastAsia" w:ascii="宋体" w:hAnsi="宋体" w:eastAsia="宋体" w:cs="宋体"/>
-          <w:kern w:val="0"/>
-          <w:sz w:val="21"/>
-          <w:szCs w:val="21"/>
-          <w:highlight w:val="yellow"/>
-          <w:lang w:eastAsia="zh-CN"/>
-        </w:rPr>
-        <w:t>装甲强化</w:t>
-      </w:r>
-      <w:r>
-        <w:rPr>
-          <w:rFonts w:hint="eastAsia" w:ascii="宋体" w:hAnsi="宋体" w:eastAsia="宋体" w:cs="宋体"/>
-          <w:kern w:val="0"/>
-          <w:sz w:val="21"/>
-          <w:szCs w:val="21"/>
-          <w:highlight w:val="none"/>
-          <w:lang w:eastAsia="zh-CN"/>
-        </w:rPr>
-        <w:t>：</w:t>
-      </w:r>
-      <w:r>
-        <w:rPr>
-          <w:rFonts w:hint="eastAsia" w:ascii="宋体" w:hAnsi="宋体" w:eastAsia="宋体" w:cs="宋体"/>
-          <w:kern w:val="0"/>
-          <w:sz w:val="21"/>
-          <w:szCs w:val="21"/>
-          <w:highlight w:val="none"/>
-          <w:lang w:val="en-US" w:eastAsia="zh-CN"/>
-        </w:rPr>
-        <w:t>HP上限+30</w:t>
-      </w:r>
-    </w:p>
-    <w:p>
-      <w:pPr>
-        <w:widowControl/>
-        <w:ind w:firstLine="796" w:firstLineChars="0"/>
-        <w:jc w:val="left"/>
-        <w:rPr>
-          <w:rFonts w:hint="eastAsia" w:ascii="宋体" w:hAnsi="宋体" w:eastAsia="宋体" w:cs="宋体"/>
-          <w:kern w:val="0"/>
-          <w:sz w:val="21"/>
-          <w:szCs w:val="21"/>
-          <w:lang w:eastAsia="zh-CN"/>
-        </w:rPr>
-      </w:pPr>
+          <w:kern w:val="0"/>
+          <w:sz w:val="21"/>
+          <w:szCs w:val="21"/>
+          <w:lang w:eastAsia="zh-CN"/>
+        </w:rPr>
+      </w:pPr>
+      <w:r>
+        <w:rPr>
+          <w:rFonts w:hint="eastAsia" w:ascii="宋体" w:hAnsi="宋体" w:eastAsia="宋体" w:cs="宋体"/>
+          <w:kern w:val="0"/>
+          <w:sz w:val="21"/>
+          <w:szCs w:val="21"/>
+          <w:lang w:eastAsia="zh-CN"/>
+        </w:rPr>
+        <w:t>手指滑动屏幕</w:t>
+      </w:r>
+    </w:p>
+    <w:p>
+      <w:pPr>
+        <w:widowControl/>
+        <w:ind w:left="420" w:leftChars="0" w:firstLine="420" w:firstLineChars="0"/>
+        <w:jc w:val="left"/>
+        <w:rPr>
+          <w:rFonts w:hint="eastAsia" w:ascii="宋体" w:hAnsi="宋体" w:eastAsia="宋体" w:cs="宋体"/>
+          <w:kern w:val="0"/>
+          <w:sz w:val="21"/>
+          <w:szCs w:val="21"/>
+          <w:lang w:val="en-US" w:eastAsia="zh-CN"/>
+        </w:rPr>
+      </w:pPr>
+      <w:r>
+        <w:rPr>
+          <w:rFonts w:hint="eastAsia" w:ascii="宋体" w:hAnsi="宋体" w:eastAsia="宋体" w:cs="宋体"/>
+          <w:kern w:val="0"/>
+          <w:sz w:val="21"/>
+          <w:szCs w:val="21"/>
+          <w:lang w:eastAsia="zh-CN"/>
+        </w:rPr>
+        <w:t>激活：激活后，可存储最高</w:t>
+      </w:r>
+      <w:r>
+        <w:rPr>
+          <w:rFonts w:hint="eastAsia" w:ascii="宋体" w:hAnsi="宋体" w:eastAsia="宋体" w:cs="宋体"/>
+          <w:kern w:val="0"/>
+          <w:sz w:val="21"/>
+          <w:szCs w:val="21"/>
+          <w:lang w:val="en-US" w:eastAsia="zh-CN"/>
+        </w:rPr>
+        <w:t>5上限的鱼雷</w:t>
+      </w:r>
+    </w:p>
+    <w:p>
+      <w:pPr>
+        <w:widowControl/>
+        <w:ind w:left="420" w:leftChars="0" w:firstLine="420" w:firstLineChars="0"/>
+        <w:jc w:val="left"/>
+        <w:rPr>
+          <w:rFonts w:hint="eastAsia" w:ascii="宋体" w:hAnsi="宋体" w:eastAsia="宋体" w:cs="宋体"/>
+          <w:kern w:val="0"/>
+          <w:sz w:val="21"/>
+          <w:szCs w:val="21"/>
+          <w:lang w:val="en-US" w:eastAsia="zh-CN"/>
+        </w:rPr>
+      </w:pPr>
+      <w:r>
+        <w:rPr>
+          <w:rFonts w:hint="eastAsia" w:ascii="宋体" w:hAnsi="宋体" w:eastAsia="宋体" w:cs="宋体"/>
+          <w:kern w:val="0"/>
+          <w:sz w:val="21"/>
+          <w:szCs w:val="21"/>
+          <w:lang w:val="en-US" w:eastAsia="zh-CN"/>
+        </w:rPr>
+        <w:t>折跃：任意位置投射。</w:t>
+      </w:r>
     </w:p>
     <w:p>
       <w:pPr>

</xml_diff>